<commit_message>
Cập nhật hình ảnh giao diện cho báo cáo
</commit_message>
<xml_diff>
--- a/BaoCaoTuan.docx
+++ b/BaoCaoTuan.docx
@@ -71,17 +71,7 @@
           <w:sz w:val="28"/>
           <w:szCs w:val="28"/>
         </w:rPr>
-        <w:t>Sinh viên thực hiện</w:t>
-      </w:r>
-      <w:r>
-        <w:rPr>
-          <w:rFonts w:ascii="Times New Roman" w:hAnsi="Times New Roman" w:cs="Times New Roman"/>
-          <w:b/>
-          <w:bCs/>
-          <w:sz w:val="28"/>
-          <w:szCs w:val="28"/>
-        </w:rPr>
-        <w:t xml:space="preserve">: </w:t>
+        <w:t xml:space="preserve">Sinh viên thực hiện: </w:t>
       </w:r>
       <w:r>
         <w:rPr>
@@ -356,9 +346,218 @@
           <w:sz w:val="28"/>
           <w:szCs w:val="28"/>
         </w:rPr>
-        <w:t xml:space="preserve">Báo cáo tuần </w:t>
-      </w:r>
-      <w:r>
+        <w:t>Báo cáo tuần 3:</w:t>
+      </w:r>
+    </w:p>
+    <w:p>
+      <w:pPr>
+        <w:rPr>
+          <w:rFonts w:ascii="Times New Roman" w:hAnsi="Times New Roman" w:cs="Times New Roman"/>
+          <w:sz w:val="28"/>
+          <w:szCs w:val="28"/>
+        </w:rPr>
+      </w:pPr>
+      <w:r>
+        <w:rPr>
+          <w:rFonts w:ascii="Times New Roman" w:hAnsi="Times New Roman" w:cs="Times New Roman"/>
+          <w:sz w:val="28"/>
+          <w:szCs w:val="28"/>
+        </w:rPr>
+        <w:t>- Tuần này em đã biết thêm được:</w:t>
+      </w:r>
+    </w:p>
+    <w:p>
+      <w:pPr>
+        <w:rPr>
+          <w:rFonts w:ascii="Times New Roman" w:hAnsi="Times New Roman" w:cs="Times New Roman"/>
+          <w:sz w:val="28"/>
+          <w:szCs w:val="28"/>
+        </w:rPr>
+      </w:pPr>
+      <w:r>
+        <w:rPr>
+          <w:rFonts w:ascii="Times New Roman" w:hAnsi="Times New Roman" w:cs="Times New Roman"/>
+          <w:sz w:val="28"/>
+          <w:szCs w:val="28"/>
+        </w:rPr>
+        <w:tab/>
+        <w:t>+ Tạo layout cho trang chủ shop.</w:t>
+      </w:r>
+    </w:p>
+    <w:p>
+      <w:pPr>
+        <w:rPr>
+          <w:rFonts w:ascii="Times New Roman" w:hAnsi="Times New Roman" w:cs="Times New Roman"/>
+          <w:sz w:val="28"/>
+          <w:szCs w:val="28"/>
+        </w:rPr>
+      </w:pPr>
+      <w:r>
+        <w:rPr>
+          <w:rFonts w:ascii="Times New Roman" w:hAnsi="Times New Roman" w:cs="Times New Roman"/>
+          <w:sz w:val="28"/>
+          <w:szCs w:val="28"/>
+        </w:rPr>
+        <w:tab/>
+        <w:t>+ Router tới cho các trang trong phần shop.</w:t>
+      </w:r>
+    </w:p>
+    <w:p>
+      <w:pPr>
+        <w:rPr>
+          <w:rFonts w:ascii="Times New Roman" w:hAnsi="Times New Roman" w:cs="Times New Roman"/>
+          <w:sz w:val="28"/>
+          <w:szCs w:val="28"/>
+        </w:rPr>
+      </w:pPr>
+      <w:r>
+        <w:rPr>
+          <w:rFonts w:ascii="Times New Roman" w:hAnsi="Times New Roman" w:cs="Times New Roman"/>
+          <w:sz w:val="28"/>
+          <w:szCs w:val="28"/>
+        </w:rPr>
+        <w:t>- Giao diện của home:</w:t>
+      </w:r>
+    </w:p>
+    <w:p>
+      <w:pPr>
+        <w:rPr>
+          <w:rFonts w:ascii="Times New Roman" w:hAnsi="Times New Roman" w:cs="Times New Roman"/>
+          <w:sz w:val="28"/>
+          <w:szCs w:val="28"/>
+        </w:rPr>
+      </w:pPr>
+      <w:r>
+        <w:rPr>
+          <w:rFonts w:ascii="Times New Roman" w:hAnsi="Times New Roman" w:cs="Times New Roman"/>
+          <w:sz w:val="28"/>
+          <w:szCs w:val="28"/>
+        </w:rPr>
+        <w:lastRenderedPageBreak/>
+        <w:drawing>
+          <wp:inline distT="0" distB="0" distL="0" distR="0" wp14:anchorId="7BD3E8C4" wp14:editId="23D836A8">
+            <wp:extent cx="5943600" cy="2984500"/>
+            <wp:effectExtent l="0" t="0" r="0" b="6350"/>
+            <wp:docPr id="1390806514" name="Picture 1" descr="A screenshot of a computer&#10;&#10;AI-generated content may be incorrect."/>
+            <wp:cNvGraphicFramePr>
+              <a:graphicFrameLocks xmlns:a="http://schemas.openxmlformats.org/drawingml/2006/main" noChangeAspect="1"/>
+            </wp:cNvGraphicFramePr>
+            <a:graphic xmlns:a="http://schemas.openxmlformats.org/drawingml/2006/main">
+              <a:graphicData uri="http://schemas.openxmlformats.org/drawingml/2006/picture">
+                <pic:pic xmlns:pic="http://schemas.openxmlformats.org/drawingml/2006/picture">
+                  <pic:nvPicPr>
+                    <pic:cNvPr id="1390806514" name="Picture 1" descr="A screenshot of a computer&#10;&#10;AI-generated content may be incorrect."/>
+                    <pic:cNvPicPr/>
+                  </pic:nvPicPr>
+                  <pic:blipFill>
+                    <a:blip r:embed="rId5"/>
+                    <a:stretch>
+                      <a:fillRect/>
+                    </a:stretch>
+                  </pic:blipFill>
+                  <pic:spPr>
+                    <a:xfrm>
+                      <a:off x="0" y="0"/>
+                      <a:ext cx="5943600" cy="2984500"/>
+                    </a:xfrm>
+                    <a:prstGeom prst="rect">
+                      <a:avLst/>
+                    </a:prstGeom>
+                  </pic:spPr>
+                </pic:pic>
+              </a:graphicData>
+            </a:graphic>
+          </wp:inline>
+        </w:drawing>
+      </w:r>
+      <w:r>
+        <w:rPr>
+          <w:rFonts w:ascii="Times New Roman" w:hAnsi="Times New Roman" w:cs="Times New Roman"/>
+          <w:sz w:val="28"/>
+          <w:szCs w:val="28"/>
+        </w:rPr>
+        <w:drawing>
+          <wp:inline distT="0" distB="0" distL="0" distR="0" wp14:anchorId="2A46064D" wp14:editId="26C42DEC">
+            <wp:extent cx="5943600" cy="2978150"/>
+            <wp:effectExtent l="0" t="0" r="0" b="0"/>
+            <wp:docPr id="1589029598" name="Picture 1" descr="A screenshot of a shoe store&#10;&#10;AI-generated content may be incorrect."/>
+            <wp:cNvGraphicFramePr>
+              <a:graphicFrameLocks xmlns:a="http://schemas.openxmlformats.org/drawingml/2006/main" noChangeAspect="1"/>
+            </wp:cNvGraphicFramePr>
+            <a:graphic xmlns:a="http://schemas.openxmlformats.org/drawingml/2006/main">
+              <a:graphicData uri="http://schemas.openxmlformats.org/drawingml/2006/picture">
+                <pic:pic xmlns:pic="http://schemas.openxmlformats.org/drawingml/2006/picture">
+                  <pic:nvPicPr>
+                    <pic:cNvPr id="1589029598" name="Picture 1" descr="A screenshot of a shoe store&#10;&#10;AI-generated content may be incorrect."/>
+                    <pic:cNvPicPr/>
+                  </pic:nvPicPr>
+                  <pic:blipFill>
+                    <a:blip r:embed="rId6"/>
+                    <a:stretch>
+                      <a:fillRect/>
+                    </a:stretch>
+                  </pic:blipFill>
+                  <pic:spPr>
+                    <a:xfrm>
+                      <a:off x="0" y="0"/>
+                      <a:ext cx="5943600" cy="2978150"/>
+                    </a:xfrm>
+                    <a:prstGeom prst="rect">
+                      <a:avLst/>
+                    </a:prstGeom>
+                  </pic:spPr>
+                </pic:pic>
+              </a:graphicData>
+            </a:graphic>
+          </wp:inline>
+        </w:drawing>
+      </w:r>
+      <w:r>
+        <w:rPr>
+          <w:rFonts w:ascii="Times New Roman" w:hAnsi="Times New Roman" w:cs="Times New Roman"/>
+          <w:sz w:val="28"/>
+          <w:szCs w:val="28"/>
+        </w:rPr>
+        <w:lastRenderedPageBreak/>
+        <w:drawing>
+          <wp:inline distT="0" distB="0" distL="0" distR="0" wp14:anchorId="398446EA" wp14:editId="73B50F2A">
+            <wp:extent cx="5943600" cy="2896235"/>
+            <wp:effectExtent l="0" t="0" r="0" b="0"/>
+            <wp:docPr id="674798637" name="Picture 1" descr="A screenshot of a computer&#10;&#10;AI-generated content may be incorrect."/>
+            <wp:cNvGraphicFramePr>
+              <a:graphicFrameLocks xmlns:a="http://schemas.openxmlformats.org/drawingml/2006/main" noChangeAspect="1"/>
+            </wp:cNvGraphicFramePr>
+            <a:graphic xmlns:a="http://schemas.openxmlformats.org/drawingml/2006/main">
+              <a:graphicData uri="http://schemas.openxmlformats.org/drawingml/2006/picture">
+                <pic:pic xmlns:pic="http://schemas.openxmlformats.org/drawingml/2006/picture">
+                  <pic:nvPicPr>
+                    <pic:cNvPr id="674798637" name="Picture 1" descr="A screenshot of a computer&#10;&#10;AI-generated content may be incorrect."/>
+                    <pic:cNvPicPr/>
+                  </pic:nvPicPr>
+                  <pic:blipFill>
+                    <a:blip r:embed="rId7"/>
+                    <a:stretch>
+                      <a:fillRect/>
+                    </a:stretch>
+                  </pic:blipFill>
+                  <pic:spPr>
+                    <a:xfrm>
+                      <a:off x="0" y="0"/>
+                      <a:ext cx="5943600" cy="2896235"/>
+                    </a:xfrm>
+                    <a:prstGeom prst="rect">
+                      <a:avLst/>
+                    </a:prstGeom>
+                  </pic:spPr>
+                </pic:pic>
+              </a:graphicData>
+            </a:graphic>
+          </wp:inline>
+        </w:drawing>
+      </w:r>
+    </w:p>
+    <w:p>
+      <w:pPr>
         <w:rPr>
           <w:rFonts w:ascii="Times New Roman" w:hAnsi="Times New Roman" w:cs="Times New Roman"/>
           <w:b/>
@@ -366,8 +565,7 @@
           <w:sz w:val="28"/>
           <w:szCs w:val="28"/>
         </w:rPr>
-        <w:t>3</w:t>
-      </w:r>
+      </w:pPr>
       <w:r>
         <w:rPr>
           <w:rFonts w:ascii="Times New Roman" w:hAnsi="Times New Roman" w:cs="Times New Roman"/>
@@ -376,64 +574,9 @@
           <w:sz w:val="28"/>
           <w:szCs w:val="28"/>
         </w:rPr>
-        <w:t>:</w:t>
-      </w:r>
-    </w:p>
-    <w:p>
-      <w:pPr>
-        <w:rPr>
-          <w:rFonts w:ascii="Times New Roman" w:hAnsi="Times New Roman" w:cs="Times New Roman"/>
-          <w:sz w:val="28"/>
-          <w:szCs w:val="28"/>
-        </w:rPr>
-      </w:pPr>
-      <w:r>
-        <w:rPr>
-          <w:rFonts w:ascii="Times New Roman" w:hAnsi="Times New Roman" w:cs="Times New Roman"/>
-          <w:sz w:val="28"/>
-          <w:szCs w:val="28"/>
-        </w:rPr>
-        <w:t>- Tuần này em đã biết thêm được:</w:t>
-      </w:r>
-    </w:p>
-    <w:p>
-      <w:pPr>
-        <w:rPr>
-          <w:rFonts w:ascii="Times New Roman" w:hAnsi="Times New Roman" w:cs="Times New Roman"/>
-          <w:sz w:val="28"/>
-          <w:szCs w:val="28"/>
-        </w:rPr>
-      </w:pPr>
-      <w:r>
-        <w:rPr>
-          <w:rFonts w:ascii="Times New Roman" w:hAnsi="Times New Roman" w:cs="Times New Roman"/>
-          <w:sz w:val="28"/>
-          <w:szCs w:val="28"/>
-        </w:rPr>
-        <w:tab/>
-        <w:t>+ Tạo layout cho trang chủ shop.</w:t>
-      </w:r>
-    </w:p>
-    <w:p>
-      <w:pPr>
-        <w:rPr>
-          <w:rFonts w:ascii="Times New Roman" w:hAnsi="Times New Roman" w:cs="Times New Roman"/>
-          <w:sz w:val="28"/>
-          <w:szCs w:val="28"/>
-        </w:rPr>
-      </w:pPr>
-      <w:r>
-        <w:rPr>
-          <w:rFonts w:ascii="Times New Roman" w:hAnsi="Times New Roman" w:cs="Times New Roman"/>
-          <w:sz w:val="28"/>
-          <w:szCs w:val="28"/>
-        </w:rPr>
-        <w:tab/>
-        <w:t>+ Router tới cho các trang trong phần shop.</w:t>
-      </w:r>
-    </w:p>
-    <w:p>
-      <w:pPr>
+        <w:t xml:space="preserve">Báo cáo tuần </w:t>
+      </w:r>
+      <w:r>
         <w:rPr>
           <w:rFonts w:ascii="Times New Roman" w:hAnsi="Times New Roman" w:cs="Times New Roman"/>
           <w:b/>
@@ -441,7 +584,8 @@
           <w:sz w:val="28"/>
           <w:szCs w:val="28"/>
         </w:rPr>
-      </w:pPr>
+        <w:t>4</w:t>
+      </w:r>
       <w:r>
         <w:rPr>
           <w:rFonts w:ascii="Times New Roman" w:hAnsi="Times New Roman" w:cs="Times New Roman"/>
@@ -450,7 +594,7 @@
           <w:sz w:val="28"/>
           <w:szCs w:val="28"/>
         </w:rPr>
-        <w:t>Báo cáo tuần 3:</w:t>
+        <w:t>:</w:t>
       </w:r>
     </w:p>
     <w:p>
@@ -485,15 +629,7 @@
           <w:szCs w:val="28"/>
         </w:rPr>
         <w:tab/>
-        <w:t xml:space="preserve">+ Tạo layout cho </w:t>
-      </w:r>
-      <w:r>
-        <w:rPr>
-          <w:rFonts w:ascii="Times New Roman" w:hAnsi="Times New Roman" w:cs="Times New Roman"/>
-          <w:sz w:val="28"/>
-          <w:szCs w:val="28"/>
-        </w:rPr>
-        <w:t>trang admin.</w:t>
+        <w:t>+ Tạo layout cho trang admin.</w:t>
       </w:r>
     </w:p>
     <w:p>
@@ -511,23 +647,7 @@
           <w:szCs w:val="28"/>
         </w:rPr>
         <w:tab/>
-        <w:t xml:space="preserve">+ Router tới cho các trang trong </w:t>
-      </w:r>
-      <w:r>
-        <w:rPr>
-          <w:rFonts w:ascii="Times New Roman" w:hAnsi="Times New Roman" w:cs="Times New Roman"/>
-          <w:sz w:val="28"/>
-          <w:szCs w:val="28"/>
-        </w:rPr>
-        <w:t>admin</w:t>
-      </w:r>
-      <w:r>
-        <w:rPr>
-          <w:rFonts w:ascii="Times New Roman" w:hAnsi="Times New Roman" w:cs="Times New Roman"/>
-          <w:sz w:val="28"/>
-          <w:szCs w:val="28"/>
-        </w:rPr>
-        <w:t>.</w:t>
+        <w:t>+ Router tới cho các trang trong admin.</w:t>
       </w:r>
     </w:p>
     <w:p>
@@ -556,6 +676,168 @@
           <w:szCs w:val="28"/>
         </w:rPr>
       </w:pPr>
+      <w:r>
+        <w:rPr>
+          <w:rFonts w:ascii="Times New Roman" w:hAnsi="Times New Roman" w:cs="Times New Roman"/>
+          <w:sz w:val="28"/>
+          <w:szCs w:val="28"/>
+        </w:rPr>
+        <w:t xml:space="preserve">- Giao diện chính cho trang admin: </w:t>
+      </w:r>
+    </w:p>
+    <w:p>
+      <w:pPr>
+        <w:rPr>
+          <w:rFonts w:ascii="Times New Roman" w:hAnsi="Times New Roman" w:cs="Times New Roman"/>
+          <w:sz w:val="28"/>
+          <w:szCs w:val="28"/>
+        </w:rPr>
+      </w:pPr>
+      <w:r>
+        <w:rPr>
+          <w:rFonts w:ascii="Times New Roman" w:hAnsi="Times New Roman" w:cs="Times New Roman"/>
+          <w:sz w:val="28"/>
+          <w:szCs w:val="28"/>
+        </w:rPr>
+        <w:drawing>
+          <wp:inline distT="0" distB="0" distL="0" distR="0" wp14:anchorId="6A473A51" wp14:editId="3DE355E1">
+            <wp:extent cx="5943600" cy="2952750"/>
+            <wp:effectExtent l="0" t="0" r="0" b="0"/>
+            <wp:docPr id="797330301" name="Picture 1" descr="A screenshot of a computer&#10;&#10;AI-generated content may be incorrect."/>
+            <wp:cNvGraphicFramePr>
+              <a:graphicFrameLocks xmlns:a="http://schemas.openxmlformats.org/drawingml/2006/main" noChangeAspect="1"/>
+            </wp:cNvGraphicFramePr>
+            <a:graphic xmlns:a="http://schemas.openxmlformats.org/drawingml/2006/main">
+              <a:graphicData uri="http://schemas.openxmlformats.org/drawingml/2006/picture">
+                <pic:pic xmlns:pic="http://schemas.openxmlformats.org/drawingml/2006/picture">
+                  <pic:nvPicPr>
+                    <pic:cNvPr id="797330301" name="Picture 1" descr="A screenshot of a computer&#10;&#10;AI-generated content may be incorrect."/>
+                    <pic:cNvPicPr/>
+                  </pic:nvPicPr>
+                  <pic:blipFill>
+                    <a:blip r:embed="rId8"/>
+                    <a:stretch>
+                      <a:fillRect/>
+                    </a:stretch>
+                  </pic:blipFill>
+                  <pic:spPr>
+                    <a:xfrm>
+                      <a:off x="0" y="0"/>
+                      <a:ext cx="5943600" cy="2952750"/>
+                    </a:xfrm>
+                    <a:prstGeom prst="rect">
+                      <a:avLst/>
+                    </a:prstGeom>
+                  </pic:spPr>
+                </pic:pic>
+              </a:graphicData>
+            </a:graphic>
+          </wp:inline>
+        </w:drawing>
+      </w:r>
+    </w:p>
+    <w:p>
+      <w:pPr>
+        <w:rPr>
+          <w:rFonts w:ascii="Times New Roman" w:hAnsi="Times New Roman" w:cs="Times New Roman"/>
+          <w:sz w:val="28"/>
+          <w:szCs w:val="28"/>
+        </w:rPr>
+      </w:pPr>
+      <w:r>
+        <w:rPr>
+          <w:rFonts w:ascii="Times New Roman" w:hAnsi="Times New Roman" w:cs="Times New Roman"/>
+          <w:sz w:val="28"/>
+          <w:szCs w:val="28"/>
+        </w:rPr>
+        <w:lastRenderedPageBreak/>
+        <w:drawing>
+          <wp:inline distT="0" distB="0" distL="0" distR="0" wp14:anchorId="51F0BA5A" wp14:editId="03EDBA31">
+            <wp:extent cx="5943600" cy="2984500"/>
+            <wp:effectExtent l="0" t="0" r="0" b="6350"/>
+            <wp:docPr id="770188034" name="Picture 1" descr="A screenshot of a computer&#10;&#10;AI-generated content may be incorrect."/>
+            <wp:cNvGraphicFramePr>
+              <a:graphicFrameLocks xmlns:a="http://schemas.openxmlformats.org/drawingml/2006/main" noChangeAspect="1"/>
+            </wp:cNvGraphicFramePr>
+            <a:graphic xmlns:a="http://schemas.openxmlformats.org/drawingml/2006/main">
+              <a:graphicData uri="http://schemas.openxmlformats.org/drawingml/2006/picture">
+                <pic:pic xmlns:pic="http://schemas.openxmlformats.org/drawingml/2006/picture">
+                  <pic:nvPicPr>
+                    <pic:cNvPr id="770188034" name="Picture 1" descr="A screenshot of a computer&#10;&#10;AI-generated content may be incorrect."/>
+                    <pic:cNvPicPr/>
+                  </pic:nvPicPr>
+                  <pic:blipFill>
+                    <a:blip r:embed="rId9"/>
+                    <a:stretch>
+                      <a:fillRect/>
+                    </a:stretch>
+                  </pic:blipFill>
+                  <pic:spPr>
+                    <a:xfrm>
+                      <a:off x="0" y="0"/>
+                      <a:ext cx="5943600" cy="2984500"/>
+                    </a:xfrm>
+                    <a:prstGeom prst="rect">
+                      <a:avLst/>
+                    </a:prstGeom>
+                  </pic:spPr>
+                </pic:pic>
+              </a:graphicData>
+            </a:graphic>
+          </wp:inline>
+        </w:drawing>
+      </w:r>
+    </w:p>
+    <w:p>
+      <w:pPr>
+        <w:rPr>
+          <w:rFonts w:ascii="Times New Roman" w:hAnsi="Times New Roman" w:cs="Times New Roman"/>
+          <w:sz w:val="28"/>
+          <w:szCs w:val="28"/>
+        </w:rPr>
+      </w:pPr>
+      <w:r>
+        <w:rPr>
+          <w:rFonts w:ascii="Times New Roman" w:hAnsi="Times New Roman" w:cs="Times New Roman"/>
+          <w:sz w:val="28"/>
+          <w:szCs w:val="28"/>
+        </w:rPr>
+        <w:drawing>
+          <wp:inline distT="0" distB="0" distL="0" distR="0" wp14:anchorId="7FC7B0E5" wp14:editId="094B1CC4">
+            <wp:extent cx="5943600" cy="2987675"/>
+            <wp:effectExtent l="0" t="0" r="0" b="3175"/>
+            <wp:docPr id="725089742" name="Picture 1" descr="A screenshot of a computer&#10;&#10;AI-generated content may be incorrect."/>
+            <wp:cNvGraphicFramePr>
+              <a:graphicFrameLocks xmlns:a="http://schemas.openxmlformats.org/drawingml/2006/main" noChangeAspect="1"/>
+            </wp:cNvGraphicFramePr>
+            <a:graphic xmlns:a="http://schemas.openxmlformats.org/drawingml/2006/main">
+              <a:graphicData uri="http://schemas.openxmlformats.org/drawingml/2006/picture">
+                <pic:pic xmlns:pic="http://schemas.openxmlformats.org/drawingml/2006/picture">
+                  <pic:nvPicPr>
+                    <pic:cNvPr id="725089742" name="Picture 1" descr="A screenshot of a computer&#10;&#10;AI-generated content may be incorrect."/>
+                    <pic:cNvPicPr/>
+                  </pic:nvPicPr>
+                  <pic:blipFill>
+                    <a:blip r:embed="rId10"/>
+                    <a:stretch>
+                      <a:fillRect/>
+                    </a:stretch>
+                  </pic:blipFill>
+                  <pic:spPr>
+                    <a:xfrm>
+                      <a:off x="0" y="0"/>
+                      <a:ext cx="5943600" cy="2987675"/>
+                    </a:xfrm>
+                    <a:prstGeom prst="rect">
+                      <a:avLst/>
+                    </a:prstGeom>
+                  </pic:spPr>
+                </pic:pic>
+              </a:graphicData>
+            </a:graphic>
+          </wp:inline>
+        </w:drawing>
+      </w:r>
     </w:p>
     <w:sectPr>
       <w:pgSz w:w="12240" w:h="15840"/>

</xml_diff>

<commit_message>
Cập nhật mục tiêu cho tuần tiếp theo
</commit_message>
<xml_diff>
--- a/BaoCaoTuan.docx
+++ b/BaoCaoTuan.docx
@@ -430,6 +430,7 @@
       <w:r>
         <w:rPr>
           <w:rFonts w:ascii="Times New Roman" w:hAnsi="Times New Roman" w:cs="Times New Roman"/>
+          <w:noProof/>
           <w:sz w:val="28"/>
           <w:szCs w:val="28"/>
         </w:rPr>
@@ -473,6 +474,7 @@
       <w:r>
         <w:rPr>
           <w:rFonts w:ascii="Times New Roman" w:hAnsi="Times New Roman" w:cs="Times New Roman"/>
+          <w:noProof/>
           <w:sz w:val="28"/>
           <w:szCs w:val="28"/>
         </w:rPr>
@@ -515,6 +517,7 @@
       <w:r>
         <w:rPr>
           <w:rFonts w:ascii="Times New Roman" w:hAnsi="Times New Roman" w:cs="Times New Roman"/>
+          <w:noProof/>
           <w:sz w:val="28"/>
           <w:szCs w:val="28"/>
         </w:rPr>
@@ -696,6 +699,7 @@
       <w:r>
         <w:rPr>
           <w:rFonts w:ascii="Times New Roman" w:hAnsi="Times New Roman" w:cs="Times New Roman"/>
+          <w:noProof/>
           <w:sz w:val="28"/>
           <w:szCs w:val="28"/>
         </w:rPr>
@@ -747,6 +751,7 @@
       <w:r>
         <w:rPr>
           <w:rFonts w:ascii="Times New Roman" w:hAnsi="Times New Roman" w:cs="Times New Roman"/>
+          <w:noProof/>
           <w:sz w:val="28"/>
           <w:szCs w:val="28"/>
         </w:rPr>
@@ -799,6 +804,7 @@
       <w:r>
         <w:rPr>
           <w:rFonts w:ascii="Times New Roman" w:hAnsi="Times New Roman" w:cs="Times New Roman"/>
+          <w:noProof/>
           <w:sz w:val="28"/>
           <w:szCs w:val="28"/>
         </w:rPr>
@@ -837,6 +843,78 @@
             </a:graphic>
           </wp:inline>
         </w:drawing>
+      </w:r>
+    </w:p>
+    <w:p>
+      <w:pPr>
+        <w:rPr>
+          <w:rFonts w:ascii="Times New Roman" w:hAnsi="Times New Roman" w:cs="Times New Roman"/>
+          <w:b/>
+          <w:bCs/>
+          <w:sz w:val="28"/>
+          <w:szCs w:val="28"/>
+        </w:rPr>
+      </w:pPr>
+      <w:r>
+        <w:rPr>
+          <w:rFonts w:ascii="Times New Roman" w:hAnsi="Times New Roman" w:cs="Times New Roman"/>
+          <w:b/>
+          <w:bCs/>
+          <w:sz w:val="28"/>
+          <w:szCs w:val="28"/>
+        </w:rPr>
+        <w:t>Công việc thực hiện tiếp theo vào tuần 5:</w:t>
+      </w:r>
+    </w:p>
+    <w:p>
+      <w:pPr>
+        <w:rPr>
+          <w:rFonts w:ascii="Times New Roman" w:hAnsi="Times New Roman" w:cs="Times New Roman"/>
+          <w:sz w:val="28"/>
+          <w:szCs w:val="28"/>
+        </w:rPr>
+      </w:pPr>
+      <w:r>
+        <w:rPr>
+          <w:rFonts w:ascii="Times New Roman" w:hAnsi="Times New Roman" w:cs="Times New Roman"/>
+          <w:sz w:val="28"/>
+          <w:szCs w:val="28"/>
+        </w:rPr>
+        <w:t>- Thực hiện chức năng CRUD cho các mục có trong website.</w:t>
+      </w:r>
+    </w:p>
+    <w:p>
+      <w:pPr>
+        <w:rPr>
+          <w:rFonts w:ascii="Times New Roman" w:hAnsi="Times New Roman" w:cs="Times New Roman"/>
+          <w:sz w:val="28"/>
+          <w:szCs w:val="28"/>
+        </w:rPr>
+      </w:pPr>
+      <w:r>
+        <w:rPr>
+          <w:rFonts w:ascii="Times New Roman" w:hAnsi="Times New Roman" w:cs="Times New Roman"/>
+          <w:sz w:val="28"/>
+          <w:szCs w:val="28"/>
+        </w:rPr>
+        <w:t>- Liên kết dữ liệu giữa fontend và backend.</w:t>
+      </w:r>
+    </w:p>
+    <w:p>
+      <w:pPr>
+        <w:rPr>
+          <w:rFonts w:ascii="Times New Roman" w:hAnsi="Times New Roman" w:cs="Times New Roman"/>
+          <w:sz w:val="28"/>
+          <w:szCs w:val="28"/>
+        </w:rPr>
+      </w:pPr>
+      <w:r>
+        <w:rPr>
+          <w:rFonts w:ascii="Times New Roman" w:hAnsi="Times New Roman" w:cs="Times New Roman"/>
+          <w:sz w:val="28"/>
+          <w:szCs w:val="28"/>
+        </w:rPr>
+        <w:t>- Tạo database.</w:t>
       </w:r>
     </w:p>
     <w:sectPr>

</xml_diff>

<commit_message>
Revert "Merge pull request #2 from thienhanaylai/revert-1-login/register"
This reverts commit f136b5d02ddbf68b1a4bc154c364f037afc0e481, reversing
changes made to 9f8ee9da1f72167a5169a2fa0ed74ff395d46d2c.
</commit_message>
<xml_diff>
--- a/BaoCaoTuan.docx
+++ b/BaoCaoTuan.docx
@@ -994,25 +994,137 @@
           <w:szCs w:val="28"/>
         </w:rPr>
         <w:lastRenderedPageBreak/>
-        <w:t>- Tạo database , model user.</w:t>
-      </w:r>
-    </w:p>
-    <w:p>
-      <w:pPr>
-        <w:rPr>
-          <w:rFonts w:ascii="Times New Roman" w:hAnsi="Times New Roman" w:cs="Times New Roman"/>
-          <w:sz w:val="28"/>
-          <w:szCs w:val="28"/>
-        </w:rPr>
-      </w:pPr>
-      <w:r>
-        <w:rPr>
-          <w:rFonts w:ascii="Times New Roman" w:hAnsi="Times New Roman" w:cs="Times New Roman"/>
-          <w:sz w:val="28"/>
-          <w:szCs w:val="28"/>
-        </w:rPr>
         <w:t>- Tạo middleware phải đăng nhập trước khi dùng một số chức năng.</w:t>
       </w:r>
+    </w:p>
+    <w:p>
+      <w:pPr>
+        <w:rPr>
+          <w:rFonts w:ascii="Times New Roman" w:hAnsi="Times New Roman" w:cs="Times New Roman"/>
+          <w:b/>
+          <w:bCs/>
+          <w:sz w:val="28"/>
+          <w:szCs w:val="28"/>
+        </w:rPr>
+      </w:pPr>
+      <w:r>
+        <w:rPr>
+          <w:rFonts w:ascii="Times New Roman" w:hAnsi="Times New Roman" w:cs="Times New Roman"/>
+          <w:b/>
+          <w:bCs/>
+          <w:sz w:val="28"/>
+          <w:szCs w:val="28"/>
+        </w:rPr>
+        <w:t>Báo cáo tuần 7:</w:t>
+      </w:r>
+    </w:p>
+    <w:p>
+      <w:pPr>
+        <w:rPr>
+          <w:rFonts w:ascii="Times New Roman" w:hAnsi="Times New Roman" w:cs="Times New Roman"/>
+          <w:sz w:val="28"/>
+          <w:szCs w:val="28"/>
+        </w:rPr>
+      </w:pPr>
+      <w:r>
+        <w:rPr>
+          <w:rFonts w:ascii="Times New Roman" w:hAnsi="Times New Roman" w:cs="Times New Roman"/>
+          <w:sz w:val="28"/>
+          <w:szCs w:val="28"/>
+        </w:rPr>
+        <w:t>- Tạo model user.</w:t>
+      </w:r>
+    </w:p>
+    <w:p>
+      <w:pPr>
+        <w:rPr>
+          <w:rFonts w:ascii="Times New Roman" w:hAnsi="Times New Roman" w:cs="Times New Roman"/>
+          <w:sz w:val="28"/>
+          <w:szCs w:val="28"/>
+        </w:rPr>
+      </w:pPr>
+      <w:r>
+        <w:rPr>
+          <w:rFonts w:ascii="Times New Roman" w:hAnsi="Times New Roman" w:cs="Times New Roman"/>
+          <w:sz w:val="28"/>
+          <w:szCs w:val="28"/>
+        </w:rPr>
+        <w:t>- Tạo layout login, register.</w:t>
+      </w:r>
+    </w:p>
+    <w:p>
+      <w:pPr>
+        <w:rPr>
+          <w:rFonts w:ascii="Times New Roman" w:hAnsi="Times New Roman" w:cs="Times New Roman"/>
+          <w:b/>
+          <w:bCs/>
+          <w:sz w:val="28"/>
+          <w:szCs w:val="28"/>
+        </w:rPr>
+      </w:pPr>
+      <w:r>
+        <w:rPr>
+          <w:rFonts w:ascii="Times New Roman" w:hAnsi="Times New Roman" w:cs="Times New Roman"/>
+          <w:b/>
+          <w:bCs/>
+          <w:sz w:val="28"/>
+          <w:szCs w:val="28"/>
+        </w:rPr>
+        <w:t>Báo cáo tuần 8:</w:t>
+      </w:r>
+    </w:p>
+    <w:p>
+      <w:pPr>
+        <w:rPr>
+          <w:rFonts w:ascii="Times New Roman" w:hAnsi="Times New Roman" w:cs="Times New Roman"/>
+          <w:sz w:val="28"/>
+          <w:szCs w:val="28"/>
+        </w:rPr>
+      </w:pPr>
+      <w:r>
+        <w:rPr>
+          <w:rFonts w:ascii="Times New Roman" w:hAnsi="Times New Roman" w:cs="Times New Roman"/>
+          <w:b/>
+          <w:bCs/>
+          <w:sz w:val="28"/>
+          <w:szCs w:val="28"/>
+        </w:rPr>
+        <w:t>-</w:t>
+      </w:r>
+      <w:r>
+        <w:rPr>
+          <w:rFonts w:ascii="Times New Roman" w:hAnsi="Times New Roman" w:cs="Times New Roman"/>
+          <w:sz w:val="28"/>
+          <w:szCs w:val="28"/>
+        </w:rPr>
+        <w:t xml:space="preserve"> Tạo chức năng register, login.</w:t>
+      </w:r>
+    </w:p>
+    <w:p>
+      <w:pPr>
+        <w:rPr>
+          <w:rFonts w:ascii="Times New Roman" w:hAnsi="Times New Roman" w:cs="Times New Roman"/>
+          <w:sz w:val="28"/>
+          <w:szCs w:val="28"/>
+        </w:rPr>
+      </w:pPr>
+      <w:r>
+        <w:rPr>
+          <w:rFonts w:ascii="Times New Roman" w:hAnsi="Times New Roman" w:cs="Times New Roman"/>
+          <w:sz w:val="28"/>
+          <w:szCs w:val="28"/>
+        </w:rPr>
+        <w:t>- Kết nối với database local.</w:t>
+      </w:r>
+    </w:p>
+    <w:p>
+      <w:pPr>
+        <w:rPr>
+          <w:rFonts w:ascii="Times New Roman" w:hAnsi="Times New Roman" w:cs="Times New Roman"/>
+          <w:sz w:val="28"/>
+          <w:szCs w:val="28"/>
+        </w:rPr>
+      </w:pPr>
     </w:p>
     <w:sectPr>
       <w:pgSz w:w="12240" w:h="15840"/>

</xml_diff>

<commit_message>
cap nhat bao cao tuan
</commit_message>
<xml_diff>
--- a/BaoCaoTuan.docx
+++ b/BaoCaoTuan.docx
@@ -1208,6 +1208,23 @@
           <w:szCs w:val="28"/>
         </w:rPr>
         <w:t xml:space="preserve"> - Đổ dữ liệu lên trang chính.</w:t>
+      </w:r>
+    </w:p>
+    <w:p>
+      <w:pPr>
+        <w:rPr>
+          <w:rFonts w:ascii="Times New Roman" w:hAnsi="Times New Roman" w:cs="Times New Roman"/>
+          <w:sz w:val="28"/>
+          <w:szCs w:val="28"/>
+        </w:rPr>
+      </w:pPr>
+      <w:r>
+        <w:rPr>
+          <w:rFonts w:ascii="Times New Roman" w:hAnsi="Times New Roman" w:cs="Times New Roman"/>
+          <w:sz w:val="28"/>
+          <w:szCs w:val="28"/>
+        </w:rPr>
+        <w:t>- Tái cấu trúc thư mục code.</w:t>
       </w:r>
     </w:p>
     <w:p>
@@ -1849,6 +1866,7 @@
   <w:style w:type="character" w:default="1" w:styleId="DefaultParagraphFont">
     <w:name w:val="Default Paragraph Font"/>
     <w:uiPriority w:val="1"/>
+    <w:semiHidden/>
     <w:unhideWhenUsed/>
   </w:style>
   <w:style w:type="table" w:default="1" w:styleId="TableNormal">

</xml_diff>